<commit_message>
Updated summaries of experiments
</commit_message>
<xml_diff>
--- a/onyx/experiments/normal-fungal-serious-summaries.docx
+++ b/onyx/experiments/normal-fungal-serious-summaries.docx
@@ -982,8 +982,6 @@
           </wp:inline>
         </w:drawing>
       </w:r>
-      <w:bookmarkStart w:id="0" w:name="_GoBack"/>
-      <w:bookmarkEnd w:id="0"/>
     </w:p>
     <w:p>
       <w:pPr>
@@ -1546,6 +1544,826 @@
           </wp:inline>
         </w:drawing>
       </w:r>
+    </w:p>
+    <w:p>
+      <w:pPr>
+        <w:rPr>
+          <w:rFonts w:ascii="Tahoma" w:hAnsi="Tahoma" w:cs="Tahoma"/>
+          <w:b/>
+          <w:bCs/>
+          <w:color w:val="000000"/>
+          <w:sz w:val="26"/>
+          <w:szCs w:val="26"/>
+        </w:rPr>
+      </w:pPr>
+      <w:r>
+        <w:rPr>
+          <w:rFonts w:ascii="Tahoma" w:hAnsi="Tahoma" w:cs="Tahoma"/>
+          <w:b/>
+          <w:bCs/>
+          <w:color w:val="000000"/>
+          <w:sz w:val="26"/>
+          <w:szCs w:val="26"/>
+        </w:rPr>
+        <w:t>normal-fungal-serious-1280-120-epochs-all-varianceScaling-no-originals</w:t>
+      </w:r>
+    </w:p>
+    <w:p>
+      <w:pPr>
+        <w:rPr>
+          <w:rFonts w:ascii="Tahoma" w:hAnsi="Tahoma" w:cs="Tahoma"/>
+          <w:color w:val="000000"/>
+          <w:sz w:val="26"/>
+          <w:szCs w:val="26"/>
+        </w:rPr>
+      </w:pPr>
+      <w:r>
+        <w:rPr>
+          <w:rFonts w:ascii="Tahoma" w:hAnsi="Tahoma" w:cs="Tahoma"/>
+          <w:color w:val="000000"/>
+          <w:sz w:val="26"/>
+          <w:szCs w:val="26"/>
+        </w:rPr>
+        <w:t>Data loss = 0.04441355541348457</w:t>
+      </w:r>
+      <w:r>
+        <w:rPr>
+          <w:rFonts w:ascii="Tahoma" w:hAnsi="Tahoma" w:cs="Tahoma"/>
+          <w:color w:val="000000"/>
+          <w:sz w:val="26"/>
+          <w:szCs w:val="26"/>
+        </w:rPr>
+        <w:br/>
+        <w:t>Validation loss = 0.33587878942489624</w:t>
+      </w:r>
+      <w:r>
+        <w:rPr>
+          <w:rFonts w:ascii="Tahoma" w:hAnsi="Tahoma" w:cs="Tahoma"/>
+          <w:color w:val="000000"/>
+          <w:sz w:val="26"/>
+          <w:szCs w:val="26"/>
+        </w:rPr>
+        <w:br/>
+        <w:t>Test loss = 0.3386186361312866</w:t>
+      </w:r>
+      <w:r>
+        <w:rPr>
+          <w:rFonts w:ascii="Tahoma" w:hAnsi="Tahoma" w:cs="Tahoma"/>
+          <w:color w:val="000000"/>
+          <w:sz w:val="26"/>
+          <w:szCs w:val="26"/>
+        </w:rPr>
+        <w:br/>
+        <w:t>Data accuracy = 0.998177707195282</w:t>
+      </w:r>
+      <w:r>
+        <w:rPr>
+          <w:rFonts w:ascii="Tahoma" w:hAnsi="Tahoma" w:cs="Tahoma"/>
+          <w:color w:val="000000"/>
+          <w:sz w:val="26"/>
+          <w:szCs w:val="26"/>
+        </w:rPr>
+        <w:br/>
+        <w:t>Validation accuracy = 0.8823529481887817</w:t>
+      </w:r>
+      <w:r>
+        <w:rPr>
+          <w:rFonts w:ascii="Tahoma" w:hAnsi="Tahoma" w:cs="Tahoma"/>
+          <w:color w:val="000000"/>
+          <w:sz w:val="26"/>
+          <w:szCs w:val="26"/>
+        </w:rPr>
+        <w:br/>
+        <w:t>Test accuracy = 0.8866119980812073</w:t>
+      </w:r>
+    </w:p>
+    <w:p>
+      <w:pPr>
+        <w:rPr>
+          <w:rFonts w:ascii="Tahoma" w:hAnsi="Tahoma" w:cs="Tahoma"/>
+          <w:color w:val="000000"/>
+          <w:sz w:val="26"/>
+          <w:szCs w:val="26"/>
+        </w:rPr>
+      </w:pPr>
+    </w:p>
+    <w:p>
+      <w:pPr>
+        <w:rPr>
+          <w:rFonts w:ascii="Tahoma" w:hAnsi="Tahoma" w:cs="Tahoma"/>
+          <w:color w:val="000000"/>
+          <w:sz w:val="26"/>
+          <w:szCs w:val="26"/>
+        </w:rPr>
+      </w:pPr>
+    </w:p>
+    <w:p>
+      <w:pPr>
+        <w:rPr>
+          <w:rFonts w:ascii="Tahoma" w:hAnsi="Tahoma" w:cs="Tahoma"/>
+          <w:color w:val="000000"/>
+          <w:sz w:val="26"/>
+          <w:szCs w:val="26"/>
+        </w:rPr>
+      </w:pPr>
+      <w:r>
+        <w:rPr>
+          <w:rFonts w:ascii="Tahoma" w:hAnsi="Tahoma" w:cs="Tahoma"/>
+          <w:noProof/>
+          <w:color w:val="000000"/>
+          <w:sz w:val="26"/>
+          <w:szCs w:val="26"/>
+        </w:rPr>
+        <w:lastRenderedPageBreak/>
+        <w:drawing>
+          <wp:inline distT="0" distB="0" distL="0" distR="0">
+            <wp:extent cx="4480560" cy="8138160"/>
+            <wp:effectExtent l="0" t="0" r="0" b="0"/>
+            <wp:docPr id="8" name="Picture 8"/>
+            <wp:cNvGraphicFramePr>
+              <a:graphicFrameLocks xmlns:a="http://schemas.openxmlformats.org/drawingml/2006/main" noChangeAspect="1"/>
+            </wp:cNvGraphicFramePr>
+            <a:graphic xmlns:a="http://schemas.openxmlformats.org/drawingml/2006/main">
+              <a:graphicData uri="http://schemas.openxmlformats.org/drawingml/2006/picture">
+                <pic:pic xmlns:pic="http://schemas.openxmlformats.org/drawingml/2006/picture">
+                  <pic:nvPicPr>
+                    <pic:cNvPr id="0" name="Picture 8"/>
+                    <pic:cNvPicPr>
+                      <a:picLocks noChangeAspect="1" noChangeArrowheads="1"/>
+                    </pic:cNvPicPr>
+                  </pic:nvPicPr>
+                  <pic:blipFill>
+                    <a:blip r:embed="rId10">
+                      <a:extLst>
+                        <a:ext uri="{28A0092B-C50C-407E-A947-70E740481C1C}">
+                          <a14:useLocalDpi xmlns:a14="http://schemas.microsoft.com/office/drawing/2010/main" val="0"/>
+                        </a:ext>
+                      </a:extLst>
+                    </a:blip>
+                    <a:srcRect/>
+                    <a:stretch>
+                      <a:fillRect/>
+                    </a:stretch>
+                  </pic:blipFill>
+                  <pic:spPr bwMode="auto">
+                    <a:xfrm>
+                      <a:off x="0" y="0"/>
+                      <a:ext cx="4480560" cy="8138160"/>
+                    </a:xfrm>
+                    <a:prstGeom prst="rect">
+                      <a:avLst/>
+                    </a:prstGeom>
+                    <a:noFill/>
+                    <a:ln>
+                      <a:noFill/>
+                    </a:ln>
+                  </pic:spPr>
+                </pic:pic>
+              </a:graphicData>
+            </a:graphic>
+          </wp:inline>
+        </w:drawing>
+      </w:r>
+    </w:p>
+    <w:p>
+      <w:pPr>
+        <w:rPr>
+          <w:rFonts w:ascii="Tahoma" w:hAnsi="Tahoma" w:cs="Tahoma"/>
+          <w:color w:val="000000"/>
+          <w:sz w:val="26"/>
+          <w:szCs w:val="26"/>
+        </w:rPr>
+      </w:pPr>
+    </w:p>
+    <w:p>
+      <w:pPr>
+        <w:rPr>
+          <w:rFonts w:ascii="Tahoma" w:hAnsi="Tahoma" w:cs="Tahoma"/>
+          <w:color w:val="000000"/>
+          <w:sz w:val="26"/>
+          <w:szCs w:val="26"/>
+        </w:rPr>
+      </w:pPr>
+      <w:r>
+        <w:rPr>
+          <w:rFonts w:ascii="Tahoma" w:hAnsi="Tahoma" w:cs="Tahoma"/>
+          <w:color w:val="000000"/>
+          <w:sz w:val="26"/>
+          <w:szCs w:val="26"/>
+        </w:rPr>
+        <w:lastRenderedPageBreak/>
+        <w:t>true positives = 95</w:t>
+      </w:r>
+      <w:r>
+        <w:rPr>
+          <w:rFonts w:ascii="Tahoma" w:hAnsi="Tahoma" w:cs="Tahoma"/>
+          <w:color w:val="000000"/>
+          <w:sz w:val="26"/>
+          <w:szCs w:val="26"/>
+        </w:rPr>
+        <w:br/>
+        <w:t>true negatives = 532</w:t>
+      </w:r>
+      <w:r>
+        <w:rPr>
+          <w:rFonts w:ascii="Tahoma" w:hAnsi="Tahoma" w:cs="Tahoma"/>
+          <w:color w:val="000000"/>
+          <w:sz w:val="26"/>
+          <w:szCs w:val="26"/>
+        </w:rPr>
+        <w:br/>
+        <w:t>false positives = 34</w:t>
+      </w:r>
+      <w:r>
+        <w:rPr>
+          <w:rFonts w:ascii="Tahoma" w:hAnsi="Tahoma" w:cs="Tahoma"/>
+          <w:color w:val="000000"/>
+          <w:sz w:val="26"/>
+          <w:szCs w:val="26"/>
+        </w:rPr>
+        <w:br/>
+        <w:t>false negatives = 31</w:t>
+      </w:r>
+      <w:r>
+        <w:rPr>
+          <w:rFonts w:ascii="Tahoma" w:hAnsi="Tahoma" w:cs="Tahoma"/>
+          <w:color w:val="000000"/>
+          <w:sz w:val="26"/>
+          <w:szCs w:val="26"/>
+        </w:rPr>
+        <w:br/>
+        <w:t>not confident of any answer = 40</w:t>
+      </w:r>
+      <w:r>
+        <w:rPr>
+          <w:rFonts w:ascii="Tahoma" w:hAnsi="Tahoma" w:cs="Tahoma"/>
+          <w:color w:val="000000"/>
+          <w:sz w:val="26"/>
+          <w:szCs w:val="26"/>
+        </w:rPr>
+        <w:br/>
+        <w:t>total = 732</w:t>
+      </w:r>
+      <w:r>
+        <w:rPr>
+          <w:rFonts w:ascii="Tahoma" w:hAnsi="Tahoma" w:cs="Tahoma"/>
+          <w:color w:val="000000"/>
+          <w:sz w:val="26"/>
+          <w:szCs w:val="26"/>
+        </w:rPr>
+        <w:br/>
+      </w:r>
+      <w:r>
+        <w:rPr>
+          <w:rFonts w:ascii="Tahoma" w:hAnsi="Tahoma" w:cs="Tahoma"/>
+          <w:color w:val="000000"/>
+          <w:sz w:val="26"/>
+          <w:szCs w:val="26"/>
+        </w:rPr>
+        <w:br/>
+        <w:t>sensitivity = 0.754</w:t>
+      </w:r>
+      <w:r>
+        <w:rPr>
+          <w:rFonts w:ascii="Tahoma" w:hAnsi="Tahoma" w:cs="Tahoma"/>
+          <w:color w:val="000000"/>
+          <w:sz w:val="26"/>
+          <w:szCs w:val="26"/>
+        </w:rPr>
+        <w:br/>
+        <w:t>specificity = 0.9399</w:t>
+      </w:r>
+      <w:r>
+        <w:rPr>
+          <w:rFonts w:ascii="Tahoma" w:hAnsi="Tahoma" w:cs="Tahoma"/>
+          <w:color w:val="000000"/>
+          <w:sz w:val="26"/>
+          <w:szCs w:val="26"/>
+        </w:rPr>
+        <w:br/>
+        <w:t>precision = 0.7364</w:t>
+      </w:r>
+      <w:r>
+        <w:rPr>
+          <w:rFonts w:ascii="Tahoma" w:hAnsi="Tahoma" w:cs="Tahoma"/>
+          <w:color w:val="000000"/>
+          <w:sz w:val="26"/>
+          <w:szCs w:val="26"/>
+        </w:rPr>
+        <w:br/>
+        <w:t>recall = 0.754</w:t>
+      </w:r>
+    </w:p>
+    <w:p>
+      <w:pPr>
+        <w:rPr>
+          <w:rFonts w:ascii="Tahoma" w:hAnsi="Tahoma" w:cs="Tahoma"/>
+          <w:color w:val="000000"/>
+          <w:sz w:val="26"/>
+          <w:szCs w:val="26"/>
+        </w:rPr>
+      </w:pPr>
+    </w:p>
+    <w:p>
+      <w:pPr>
+        <w:rPr>
+          <w:rFonts w:ascii="Tahoma" w:hAnsi="Tahoma" w:cs="Tahoma"/>
+          <w:b/>
+          <w:bCs/>
+          <w:color w:val="000000"/>
+          <w:sz w:val="26"/>
+          <w:szCs w:val="26"/>
+        </w:rPr>
+      </w:pPr>
+      <w:r>
+        <w:rPr>
+          <w:rFonts w:ascii="Tahoma" w:hAnsi="Tahoma" w:cs="Tahoma"/>
+          <w:b/>
+          <w:bCs/>
+          <w:color w:val="000000"/>
+          <w:sz w:val="26"/>
+          <w:szCs w:val="26"/>
+        </w:rPr>
+        <w:t>normal-fungal-serious-640-120-epochs-all-varianceScaling-no-originals</w:t>
+      </w:r>
+    </w:p>
+    <w:p>
+      <w:pPr>
+        <w:rPr>
+          <w:rFonts w:ascii="Tahoma" w:hAnsi="Tahoma" w:cs="Tahoma"/>
+          <w:color w:val="000000"/>
+          <w:sz w:val="26"/>
+          <w:szCs w:val="26"/>
+        </w:rPr>
+      </w:pPr>
+      <w:r>
+        <w:rPr>
+          <w:rFonts w:ascii="Tahoma" w:hAnsi="Tahoma" w:cs="Tahoma"/>
+          <w:color w:val="000000"/>
+          <w:sz w:val="26"/>
+          <w:szCs w:val="26"/>
+        </w:rPr>
+        <w:t>Data loss = 0.08714979141950607</w:t>
+      </w:r>
+      <w:r>
+        <w:rPr>
+          <w:rFonts w:ascii="Tahoma" w:hAnsi="Tahoma" w:cs="Tahoma"/>
+          <w:color w:val="000000"/>
+          <w:sz w:val="26"/>
+          <w:szCs w:val="26"/>
+        </w:rPr>
+        <w:br/>
+        <w:t>Validation loss = 0.3311134874820709</w:t>
+      </w:r>
+      <w:r>
+        <w:rPr>
+          <w:rFonts w:ascii="Tahoma" w:hAnsi="Tahoma" w:cs="Tahoma"/>
+          <w:color w:val="000000"/>
+          <w:sz w:val="26"/>
+          <w:szCs w:val="26"/>
+        </w:rPr>
+        <w:br/>
+        <w:t>Test loss = 0.3303740918636322</w:t>
+      </w:r>
+      <w:r>
+        <w:rPr>
+          <w:rFonts w:ascii="Tahoma" w:hAnsi="Tahoma" w:cs="Tahoma"/>
+          <w:color w:val="000000"/>
+          <w:sz w:val="26"/>
+          <w:szCs w:val="26"/>
+        </w:rPr>
+        <w:br/>
+        <w:t>Data accuracy = 0.988154947757721</w:t>
+      </w:r>
+      <w:r>
+        <w:rPr>
+          <w:rFonts w:ascii="Tahoma" w:hAnsi="Tahoma" w:cs="Tahoma"/>
+          <w:color w:val="000000"/>
+          <w:sz w:val="26"/>
+          <w:szCs w:val="26"/>
+        </w:rPr>
+        <w:br/>
+        <w:t>Validation accuracy = 0.8809849619865417</w:t>
+      </w:r>
+      <w:r>
+        <w:rPr>
+          <w:rFonts w:ascii="Tahoma" w:hAnsi="Tahoma" w:cs="Tahoma"/>
+          <w:color w:val="000000"/>
+          <w:sz w:val="26"/>
+          <w:szCs w:val="26"/>
+        </w:rPr>
+        <w:br/>
+        <w:t>Test accuracy = 0.8784152865409851</w:t>
+      </w:r>
+    </w:p>
+    <w:p>
+      <w:pPr>
+        <w:rPr>
+          <w:rFonts w:ascii="Tahoma" w:hAnsi="Tahoma" w:cs="Tahoma"/>
+          <w:color w:val="000000"/>
+          <w:sz w:val="26"/>
+          <w:szCs w:val="26"/>
+        </w:rPr>
+      </w:pPr>
+    </w:p>
+    <w:p>
+      <w:pPr>
+        <w:rPr>
+          <w:rFonts w:ascii="Tahoma" w:hAnsi="Tahoma" w:cs="Tahoma"/>
+          <w:b/>
+          <w:bCs/>
+          <w:color w:val="000000"/>
+          <w:sz w:val="26"/>
+          <w:szCs w:val="26"/>
+        </w:rPr>
+      </w:pPr>
+      <w:r>
+        <w:rPr>
+          <w:rFonts w:ascii="Tahoma" w:hAnsi="Tahoma" w:cs="Tahoma"/>
+          <w:b/>
+          <w:bCs/>
+          <w:color w:val="000000"/>
+          <w:sz w:val="26"/>
+          <w:szCs w:val="26"/>
+        </w:rPr>
+        <w:t>normal-fungal-serious-320-150-epochs-all-varianceScaling-no-originals</w:t>
+      </w:r>
+    </w:p>
+    <w:p>
+      <w:pPr>
+        <w:rPr>
+          <w:rFonts w:ascii="Tahoma" w:hAnsi="Tahoma" w:cs="Tahoma"/>
+          <w:color w:val="000000"/>
+          <w:sz w:val="26"/>
+          <w:szCs w:val="26"/>
+        </w:rPr>
+      </w:pPr>
+      <w:r>
+        <w:rPr>
+          <w:rFonts w:ascii="Tahoma" w:hAnsi="Tahoma" w:cs="Tahoma"/>
+          <w:color w:val="000000"/>
+          <w:sz w:val="26"/>
+          <w:szCs w:val="26"/>
+        </w:rPr>
+        <w:t>Data loss = 0.10887594521045685</w:t>
+      </w:r>
+    </w:p>
+    <w:p>
+      <w:pPr>
+        <w:rPr>
+          <w:rFonts w:ascii="Tahoma" w:hAnsi="Tahoma" w:cs="Tahoma"/>
+          <w:color w:val="000000"/>
+          <w:sz w:val="26"/>
+          <w:szCs w:val="26"/>
+        </w:rPr>
+      </w:pPr>
+      <w:r>
+        <w:rPr>
+          <w:rFonts w:ascii="Tahoma" w:hAnsi="Tahoma" w:cs="Tahoma"/>
+          <w:color w:val="000000"/>
+          <w:sz w:val="26"/>
+          <w:szCs w:val="26"/>
+        </w:rPr>
+        <w:t>Validation loss = 0.3374437391757965</w:t>
+      </w:r>
+    </w:p>
+    <w:p>
+      <w:pPr>
+        <w:rPr>
+          <w:rFonts w:ascii="Tahoma" w:hAnsi="Tahoma" w:cs="Tahoma"/>
+          <w:color w:val="000000"/>
+          <w:sz w:val="26"/>
+          <w:szCs w:val="26"/>
+        </w:rPr>
+      </w:pPr>
+      <w:r>
+        <w:rPr>
+          <w:rFonts w:ascii="Tahoma" w:hAnsi="Tahoma" w:cs="Tahoma"/>
+          <w:color w:val="000000"/>
+          <w:sz w:val="26"/>
+          <w:szCs w:val="26"/>
+        </w:rPr>
+        <w:t>Test loss = 0.3315621614456177</w:t>
+      </w:r>
+    </w:p>
+    <w:p>
+      <w:pPr>
+        <w:rPr>
+          <w:rFonts w:ascii="Tahoma" w:hAnsi="Tahoma" w:cs="Tahoma"/>
+          <w:color w:val="000000"/>
+          <w:sz w:val="26"/>
+          <w:szCs w:val="26"/>
+        </w:rPr>
+      </w:pPr>
+      <w:r>
+        <w:rPr>
+          <w:rFonts w:ascii="Tahoma" w:hAnsi="Tahoma" w:cs="Tahoma"/>
+          <w:color w:val="000000"/>
+          <w:sz w:val="26"/>
+          <w:szCs w:val="26"/>
+        </w:rPr>
+        <w:t>Data accuracy = 0.9794989228248596</w:t>
+      </w:r>
+    </w:p>
+    <w:p>
+      <w:pPr>
+        <w:rPr>
+          <w:rFonts w:ascii="Tahoma" w:hAnsi="Tahoma" w:cs="Tahoma"/>
+          <w:color w:val="000000"/>
+          <w:sz w:val="26"/>
+          <w:szCs w:val="26"/>
+        </w:rPr>
+      </w:pPr>
+      <w:r>
+        <w:rPr>
+          <w:rFonts w:ascii="Tahoma" w:hAnsi="Tahoma" w:cs="Tahoma"/>
+          <w:color w:val="000000"/>
+          <w:sz w:val="26"/>
+          <w:szCs w:val="26"/>
+        </w:rPr>
+        <w:t>Validation accuracy = 0.8755130171775818</w:t>
+      </w:r>
+    </w:p>
+    <w:p>
+      <w:pPr>
+        <w:rPr>
+          <w:rFonts w:ascii="Tahoma" w:hAnsi="Tahoma" w:cs="Tahoma"/>
+          <w:color w:val="000000"/>
+          <w:sz w:val="26"/>
+          <w:szCs w:val="26"/>
+        </w:rPr>
+      </w:pPr>
+      <w:r>
+        <w:rPr>
+          <w:rFonts w:ascii="Tahoma" w:hAnsi="Tahoma" w:cs="Tahoma"/>
+          <w:color w:val="000000"/>
+          <w:sz w:val="26"/>
+          <w:szCs w:val="26"/>
+        </w:rPr>
+        <w:t>Test accuracy = 0.8784152865409851</w:t>
+      </w:r>
+    </w:p>
+    <w:p>
+      <w:pPr>
+        <w:rPr>
+          <w:rFonts w:ascii="Tahoma" w:hAnsi="Tahoma" w:cs="Tahoma"/>
+          <w:b/>
+          <w:bCs/>
+          <w:color w:val="000000"/>
+          <w:sz w:val="26"/>
+          <w:szCs w:val="26"/>
+        </w:rPr>
+      </w:pPr>
+      <w:r>
+        <w:rPr>
+          <w:rFonts w:ascii="Tahoma" w:hAnsi="Tahoma" w:cs="Tahoma"/>
+          <w:b/>
+          <w:bCs/>
+          <w:color w:val="000000"/>
+          <w:sz w:val="26"/>
+          <w:szCs w:val="26"/>
+        </w:rPr>
+        <w:t>normal-fungal-serious-160-200-epochs-all-varianceScaling-no-originals</w:t>
+      </w:r>
+    </w:p>
+    <w:p>
+      <w:pPr>
+        <w:rPr>
+          <w:rFonts w:ascii="Tahoma" w:hAnsi="Tahoma" w:cs="Tahoma"/>
+          <w:color w:val="000000"/>
+          <w:sz w:val="26"/>
+          <w:szCs w:val="26"/>
+        </w:rPr>
+      </w:pPr>
+      <w:r>
+        <w:rPr>
+          <w:rFonts w:ascii="Tahoma" w:hAnsi="Tahoma" w:cs="Tahoma"/>
+          <w:color w:val="000000"/>
+          <w:sz w:val="26"/>
+          <w:szCs w:val="26"/>
+        </w:rPr>
+        <w:t>Data loss = 0.10602107644081116</w:t>
+      </w:r>
+      <w:r>
+        <w:rPr>
+          <w:rFonts w:ascii="Tahoma" w:hAnsi="Tahoma" w:cs="Tahoma"/>
+          <w:color w:val="000000"/>
+          <w:sz w:val="26"/>
+          <w:szCs w:val="26"/>
+        </w:rPr>
+        <w:br/>
+        <w:t>Validation loss = 0.3369195759296417</w:t>
+      </w:r>
+      <w:r>
+        <w:rPr>
+          <w:rFonts w:ascii="Tahoma" w:hAnsi="Tahoma" w:cs="Tahoma"/>
+          <w:color w:val="000000"/>
+          <w:sz w:val="26"/>
+          <w:szCs w:val="26"/>
+        </w:rPr>
+        <w:br/>
+        <w:t>Test loss = 0.335793673992157</w:t>
+      </w:r>
+      <w:r>
+        <w:rPr>
+          <w:rFonts w:ascii="Tahoma" w:hAnsi="Tahoma" w:cs="Tahoma"/>
+          <w:color w:val="000000"/>
+          <w:sz w:val="26"/>
+          <w:szCs w:val="26"/>
+        </w:rPr>
+        <w:br/>
+        <w:t>Data accuracy = 0.9817768335342407</w:t>
+      </w:r>
+      <w:r>
+        <w:rPr>
+          <w:rFonts w:ascii="Tahoma" w:hAnsi="Tahoma" w:cs="Tahoma"/>
+          <w:color w:val="000000"/>
+          <w:sz w:val="26"/>
+          <w:szCs w:val="26"/>
+        </w:rPr>
+        <w:br/>
+      </w:r>
+      <w:r>
+        <w:rPr>
+          <w:rFonts w:ascii="Tahoma" w:hAnsi="Tahoma" w:cs="Tahoma"/>
+          <w:color w:val="000000"/>
+          <w:sz w:val="26"/>
+          <w:szCs w:val="26"/>
+        </w:rPr>
+        <w:lastRenderedPageBreak/>
+        <w:t>Validation accuracy = 0.8714090585708618</w:t>
+      </w:r>
+      <w:r>
+        <w:rPr>
+          <w:rFonts w:ascii="Tahoma" w:hAnsi="Tahoma" w:cs="Tahoma"/>
+          <w:color w:val="000000"/>
+          <w:sz w:val="26"/>
+          <w:szCs w:val="26"/>
+        </w:rPr>
+        <w:br/>
+        <w:t>Test accuracy = 0.8756830096244812</w:t>
+      </w:r>
+    </w:p>
+    <w:p>
+      <w:pPr>
+        <w:rPr>
+          <w:rFonts w:ascii="Tahoma" w:hAnsi="Tahoma" w:cs="Tahoma"/>
+          <w:b/>
+          <w:bCs/>
+          <w:color w:val="000000"/>
+          <w:sz w:val="26"/>
+          <w:szCs w:val="26"/>
+        </w:rPr>
+      </w:pPr>
+      <w:r>
+        <w:rPr>
+          <w:rFonts w:ascii="Tahoma" w:hAnsi="Tahoma" w:cs="Tahoma"/>
+          <w:b/>
+          <w:bCs/>
+          <w:noProof/>
+          <w:color w:val="000000"/>
+          <w:sz w:val="26"/>
+          <w:szCs w:val="26"/>
+        </w:rPr>
+        <w:drawing>
+          <wp:inline distT="0" distB="0" distL="0" distR="0">
+            <wp:extent cx="4029075" cy="7077075"/>
+            <wp:effectExtent l="0" t="0" r="9525" b="9525"/>
+            <wp:docPr id="10" name="Picture 10"/>
+            <wp:cNvGraphicFramePr>
+              <a:graphicFrameLocks xmlns:a="http://schemas.openxmlformats.org/drawingml/2006/main" noChangeAspect="1"/>
+            </wp:cNvGraphicFramePr>
+            <a:graphic xmlns:a="http://schemas.openxmlformats.org/drawingml/2006/main">
+              <a:graphicData uri="http://schemas.openxmlformats.org/drawingml/2006/picture">
+                <pic:pic xmlns:pic="http://schemas.openxmlformats.org/drawingml/2006/picture">
+                  <pic:nvPicPr>
+                    <pic:cNvPr id="0" name="Picture 10"/>
+                    <pic:cNvPicPr>
+                      <a:picLocks noChangeAspect="1" noChangeArrowheads="1"/>
+                    </pic:cNvPicPr>
+                  </pic:nvPicPr>
+                  <pic:blipFill>
+                    <a:blip r:embed="rId11">
+                      <a:extLst>
+                        <a:ext uri="{28A0092B-C50C-407E-A947-70E740481C1C}">
+                          <a14:useLocalDpi xmlns:a14="http://schemas.microsoft.com/office/drawing/2010/main" val="0"/>
+                        </a:ext>
+                      </a:extLst>
+                    </a:blip>
+                    <a:srcRect/>
+                    <a:stretch>
+                      <a:fillRect/>
+                    </a:stretch>
+                  </pic:blipFill>
+                  <pic:spPr bwMode="auto">
+                    <a:xfrm>
+                      <a:off x="0" y="0"/>
+                      <a:ext cx="4029075" cy="7077075"/>
+                    </a:xfrm>
+                    <a:prstGeom prst="rect">
+                      <a:avLst/>
+                    </a:prstGeom>
+                    <a:noFill/>
+                    <a:ln>
+                      <a:noFill/>
+                    </a:ln>
+                  </pic:spPr>
+                </pic:pic>
+              </a:graphicData>
+            </a:graphic>
+          </wp:inline>
+        </w:drawing>
+      </w:r>
+    </w:p>
+    <w:p>
+      <w:pPr>
+        <w:rPr>
+          <w:rFonts w:ascii="Tahoma" w:hAnsi="Tahoma" w:cs="Tahoma"/>
+          <w:color w:val="000000"/>
+          <w:sz w:val="26"/>
+          <w:szCs w:val="26"/>
+        </w:rPr>
+      </w:pPr>
+    </w:p>
+    <w:p>
+      <w:pPr>
+        <w:rPr>
+          <w:rFonts w:ascii="Tahoma" w:hAnsi="Tahoma" w:cs="Tahoma"/>
+          <w:color w:val="000000"/>
+          <w:sz w:val="26"/>
+          <w:szCs w:val="26"/>
+        </w:rPr>
+      </w:pPr>
+      <w:r>
+        <w:rPr>
+          <w:rFonts w:ascii="Tahoma" w:hAnsi="Tahoma" w:cs="Tahoma"/>
+          <w:noProof/>
+          <w:color w:val="000000"/>
+          <w:sz w:val="26"/>
+          <w:szCs w:val="26"/>
+        </w:rPr>
+        <w:lastRenderedPageBreak/>
+        <w:drawing>
+          <wp:inline distT="0" distB="0" distL="0" distR="0">
+            <wp:extent cx="4048125" cy="8220075"/>
+            <wp:effectExtent l="0" t="0" r="9525" b="9525"/>
+            <wp:docPr id="9" name="Picture 9"/>
+            <wp:cNvGraphicFramePr>
+              <a:graphicFrameLocks xmlns:a="http://schemas.openxmlformats.org/drawingml/2006/main" noChangeAspect="1"/>
+            </wp:cNvGraphicFramePr>
+            <a:graphic xmlns:a="http://schemas.openxmlformats.org/drawingml/2006/main">
+              <a:graphicData uri="http://schemas.openxmlformats.org/drawingml/2006/picture">
+                <pic:pic xmlns:pic="http://schemas.openxmlformats.org/drawingml/2006/picture">
+                  <pic:nvPicPr>
+                    <pic:cNvPr id="0" name="Picture 9"/>
+                    <pic:cNvPicPr>
+                      <a:picLocks noChangeAspect="1" noChangeArrowheads="1"/>
+                    </pic:cNvPicPr>
+                  </pic:nvPicPr>
+                  <pic:blipFill>
+                    <a:blip r:embed="rId12">
+                      <a:extLst>
+                        <a:ext uri="{28A0092B-C50C-407E-A947-70E740481C1C}">
+                          <a14:useLocalDpi xmlns:a14="http://schemas.microsoft.com/office/drawing/2010/main" val="0"/>
+                        </a:ext>
+                      </a:extLst>
+                    </a:blip>
+                    <a:srcRect/>
+                    <a:stretch>
+                      <a:fillRect/>
+                    </a:stretch>
+                  </pic:blipFill>
+                  <pic:spPr bwMode="auto">
+                    <a:xfrm>
+                      <a:off x="0" y="0"/>
+                      <a:ext cx="4048125" cy="8220075"/>
+                    </a:xfrm>
+                    <a:prstGeom prst="rect">
+                      <a:avLst/>
+                    </a:prstGeom>
+                    <a:noFill/>
+                    <a:ln>
+                      <a:noFill/>
+                    </a:ln>
+                  </pic:spPr>
+                </pic:pic>
+              </a:graphicData>
+            </a:graphic>
+          </wp:inline>
+        </w:drawing>
+      </w:r>
+      <w:bookmarkStart w:id="0" w:name="_GoBack"/>
+      <w:bookmarkEnd w:id="0"/>
+    </w:p>
+    <w:p>
+      <w:pPr>
+        <w:rPr>
+          <w:rFonts w:ascii="Tahoma" w:hAnsi="Tahoma" w:cs="Tahoma"/>
+          <w:color w:val="000000"/>
+          <w:sz w:val="26"/>
+          <w:szCs w:val="26"/>
+        </w:rPr>
+      </w:pPr>
     </w:p>
     <w:sectPr>
       <w:pgSz w:w="11906" w:h="16838"/>

</xml_diff>